<commit_message>
FEAT: Zadanie z ML
</commit_message>
<xml_diff>
--- a/session09/3_machine_learning_lab/zadanie/satola-krzysztof-zdolnosc-kredytowa.docx
+++ b/session09/3_machine_learning_lab/zadanie/satola-krzysztof-zdolnosc-kredytowa.docx
@@ -58,6 +58,12 @@
           <w:lang w:val="pl-PL"/>
         </w:rPr>
         <w:t xml:space="preserve"> W tym ćwiczeniu zostaną zbudowane modele pozwalające odpowiedzieć na pytanie, czy dany wniosek kredytowy powinien być przyjęty (tak), czy też odrzucony (nie) przez bank.</w:t>
+      </w:r>
+      <w:r>
+        <w:rPr>
+          <w:lang w:val="pl-PL"/>
+        </w:rPr>
+        <w:t xml:space="preserve"> </w:t>
       </w:r>
     </w:p>
     <w:p>
@@ -269,19 +275,11 @@
         </w:rPr>
         <w:t xml:space="preserve">silnych </w:t>
       </w:r>
-      <w:proofErr w:type="spellStart"/>
-      <w:r>
-        <w:rPr>
-          <w:lang w:val="pl-PL"/>
-        </w:rPr>
-        <w:t>predyktorów</w:t>
-      </w:r>
-      <w:proofErr w:type="spellEnd"/>
-      <w:r>
-        <w:rPr>
-          <w:lang w:val="pl-PL"/>
-        </w:rPr>
-        <w:t xml:space="preserve"> najlepiej nadających się do klasyfikacji. </w:t>
+      <w:r>
+        <w:rPr>
+          <w:lang w:val="pl-PL"/>
+        </w:rPr>
+        <w:t xml:space="preserve">predyktorów najlepiej nadających się do klasyfikacji. </w:t>
       </w:r>
       <w:r>
         <w:rPr>
@@ -567,70 +565,20 @@
         <w:rPr>
           <w:lang w:val="pl-PL"/>
         </w:rPr>
-        <w:t xml:space="preserve"> </w:t>
-      </w:r>
-      <w:proofErr w:type="spellStart"/>
-      <w:r>
-        <w:rPr>
-          <w:lang w:val="pl-PL"/>
-        </w:rPr>
-        <w:t>BayesNet</w:t>
-      </w:r>
-      <w:proofErr w:type="spellEnd"/>
-      <w:r>
-        <w:rPr>
-          <w:lang w:val="pl-PL"/>
-        </w:rPr>
-        <w:t>,</w:t>
-      </w:r>
-      <w:r>
-        <w:rPr>
-          <w:lang w:val="pl-PL"/>
-        </w:rPr>
-        <w:t xml:space="preserve"> </w:t>
-      </w:r>
-      <w:proofErr w:type="spellStart"/>
-      <w:r>
-        <w:rPr>
-          <w:lang w:val="pl-PL"/>
-        </w:rPr>
-        <w:t>NaiveBayes</w:t>
-      </w:r>
-      <w:proofErr w:type="spellEnd"/>
-      <w:r>
-        <w:rPr>
-          <w:lang w:val="pl-PL"/>
-        </w:rPr>
-        <w:t xml:space="preserve">, </w:t>
-      </w:r>
-      <w:r>
-        <w:rPr>
-          <w:lang w:val="pl-PL"/>
-        </w:rPr>
-        <w:t xml:space="preserve">J48, </w:t>
-      </w:r>
-      <w:proofErr w:type="spellStart"/>
-      <w:r>
-        <w:rPr>
-          <w:lang w:val="pl-PL"/>
-        </w:rPr>
-        <w:t>JRip</w:t>
-      </w:r>
-      <w:proofErr w:type="spellEnd"/>
-      <w:r>
-        <w:rPr>
-          <w:lang w:val="pl-PL"/>
-        </w:rPr>
-        <w:t xml:space="preserve">, AdaBoostM1, </w:t>
-      </w:r>
-      <w:proofErr w:type="spellStart"/>
-      <w:r>
-        <w:rPr>
-          <w:lang w:val="pl-PL"/>
-        </w:rPr>
-        <w:t>Logistic</w:t>
-      </w:r>
-      <w:proofErr w:type="spellEnd"/>
+        <w:t xml:space="preserve"> BayesNet,</w:t>
+      </w:r>
+      <w:r>
+        <w:rPr>
+          <w:lang w:val="pl-PL"/>
+        </w:rPr>
+        <w:t xml:space="preserve"> NaiveBayes, </w:t>
+      </w:r>
+      <w:r>
+        <w:rPr>
+          <w:lang w:val="pl-PL"/>
+        </w:rPr>
+        <w:t>J48, JRip, AdaBoostM1, Logistic</w:t>
+      </w:r>
       <w:r>
         <w:rPr>
           <w:lang w:val="pl-PL"/>
@@ -673,21 +621,7 @@
         <w:rPr>
           <w:lang w:val="pl-PL"/>
         </w:rPr>
-        <w:t>, uzyskując F-</w:t>
-      </w:r>
-      <w:proofErr w:type="spellStart"/>
-      <w:r>
-        <w:rPr>
-          <w:lang w:val="pl-PL"/>
-        </w:rPr>
-        <w:t>Measure</w:t>
-      </w:r>
-      <w:proofErr w:type="spellEnd"/>
-      <w:r>
-        <w:rPr>
-          <w:lang w:val="pl-PL"/>
-        </w:rPr>
-        <w:t xml:space="preserve"> na poziomie 0.886 przy 89% (8) poprawnie sklasyfikowanych oraz tylko 11% (1) niepoprawnie sklasyfikowanych obserwacji.</w:t>
+        <w:t>, uzyskując F-Measure na poziomie 0.886 przy 89% (8) poprawnie sklasyfikowanych oraz tylko 11% (1) niepoprawnie sklasyfikowanych obserwacji.</w:t>
       </w:r>
     </w:p>
     <w:p>
@@ -763,21 +697,7 @@
           <w:lang w:val="pl-PL"/>
         </w:rPr>
         <w:lastRenderedPageBreak/>
-        <w:t>Algorytm J48 (F-</w:t>
-      </w:r>
-      <w:proofErr w:type="spellStart"/>
-      <w:r>
-        <w:rPr>
-          <w:lang w:val="pl-PL"/>
-        </w:rPr>
-        <w:t>Measure</w:t>
-      </w:r>
-      <w:proofErr w:type="spellEnd"/>
-      <w:r>
-        <w:rPr>
-          <w:lang w:val="pl-PL"/>
-        </w:rPr>
-        <w:t xml:space="preserve"> 0.778) wygenerował drzewo decyzyjne (poniżej), z którego wynika, iż nie ma co marzyć o kredycie, jeśli zarabia się mniej niż 6 (tys.) oraz miesięczne wydatki ma się na poziomie powyżej 5 (tys.). W przypadku wartości nieruchomości powyżej 600 (tys.) trzeba zarabiać powyżej 9 (tys.) aby otrzymać kredyt.</w:t>
+        <w:t>Algorytm J48 (F-Measure 0.778) wygenerował drzewo decyzyjne (poniżej), z którego wynika, iż nie ma co marzyć o kredycie, jeśli zarabia się mniej niż 6 (tys.) oraz miesięczne wydatki ma się na poziomie powyżej 5 (tys.). W przypadku wartości nieruchomości powyżej 600 (tys.) trzeba zarabiać powyżej 9 (tys.) aby otrzymać kredyt.</w:t>
       </w:r>
     </w:p>
     <w:p>
@@ -859,35 +779,13 @@
         <w:rPr>
           <w:lang w:val="pl-PL"/>
         </w:rPr>
-        <w:t xml:space="preserve">Podobne informacje otrzymamy z </w:t>
-      </w:r>
-      <w:proofErr w:type="spellStart"/>
-      <w:r>
-        <w:rPr>
-          <w:lang w:val="pl-PL"/>
-        </w:rPr>
-        <w:t>JRip</w:t>
-      </w:r>
-      <w:proofErr w:type="spellEnd"/>
-      <w:r>
-        <w:rPr>
-          <w:lang w:val="pl-PL"/>
-        </w:rPr>
-        <w:t xml:space="preserve"> (F-</w:t>
-      </w:r>
-      <w:proofErr w:type="spellStart"/>
-      <w:r>
-        <w:rPr>
-          <w:lang w:val="pl-PL"/>
-        </w:rPr>
-        <w:t>Measure</w:t>
-      </w:r>
-      <w:proofErr w:type="spellEnd"/>
-      <w:r>
-        <w:rPr>
-          <w:lang w:val="pl-PL"/>
-        </w:rPr>
-        <w:t xml:space="preserve"> 0.778)</w:t>
+        <w:t>Podobne informacje otrzymamy z JRip</w:t>
+      </w:r>
+      <w:r>
+        <w:rPr>
+          <w:lang w:val="pl-PL"/>
+        </w:rPr>
+        <w:t xml:space="preserve"> (F-Measure 0.778)</w:t>
       </w:r>
       <w:r>
         <w:rPr>
@@ -981,16 +879,8 @@
         <w:rPr>
           <w:lang w:val="pl-PL"/>
         </w:rPr>
-        <w:t xml:space="preserve">Na koniec użyto modułu </w:t>
-      </w:r>
-      <w:proofErr w:type="spellStart"/>
-      <w:r>
-        <w:rPr>
-          <w:lang w:val="pl-PL"/>
-        </w:rPr>
-        <w:t>Experimenter</w:t>
-      </w:r>
-      <w:proofErr w:type="spellEnd"/>
+        <w:t>Na koniec użyto modułu Experimenter</w:t>
+      </w:r>
       <w:r>
         <w:rPr>
           <w:lang w:val="pl-PL"/>
@@ -1001,40 +891,14 @@
         <w:rPr>
           <w:lang w:val="pl-PL"/>
         </w:rPr>
-        <w:t xml:space="preserve">uzyskania wyników porównawczych. Metoda podziału na zbiór uczący oraz testowy była taka sama, wybór obserwacji do poszczególnych zbiorów losowy (stad nieco inne wyniki, chociaż co do ostatecznej konkluzji zgodne). Klasyfikator oparty o algorytm </w:t>
-      </w:r>
-      <w:r>
-        <w:rPr>
-          <w:lang w:val="pl-PL"/>
-        </w:rPr>
-        <w:t>AdaBoostM1</w:t>
-      </w:r>
-      <w:r>
-        <w:rPr>
-          <w:lang w:val="pl-PL"/>
-        </w:rPr>
-        <w:t xml:space="preserve"> okazał się najlepszy oraz statystycznie (poziom </w:t>
+        <w:t xml:space="preserve">uzyskania wyników porównawczych. Metoda podziału na zbiór uczący oraz testowy była taka sama, wybór obserwacji do poszczególnych zbiorów losowy (stad nieco inne wyniki, chociaż co do ostatecznej konkluzji zgodne). Klasyfikator oparty o algorytm AdaBoostM1 okazał się najlepszy oraz statystycznie (poziom </w:t>
       </w:r>
       <w:r>
         <w:rPr>
           <w:lang w:val="pl-PL"/>
         </w:rPr>
         <w:lastRenderedPageBreak/>
-        <w:t xml:space="preserve">istotności 5%) lepszy od referencyjnego klasyfikatora zbudowanego za pomocą algorytmu </w:t>
-      </w:r>
-      <w:proofErr w:type="spellStart"/>
-      <w:r>
-        <w:rPr>
-          <w:lang w:val="pl-PL"/>
-        </w:rPr>
-        <w:t>BayesNet</w:t>
-      </w:r>
-      <w:proofErr w:type="spellEnd"/>
-      <w:r>
-        <w:rPr>
-          <w:lang w:val="pl-PL"/>
-        </w:rPr>
-        <w:t>.</w:t>
+        <w:t>istotności 5%) lepszy od referencyjnego klasyfikatora zbudowanego za pomocą algorytmu BayesNet.</w:t>
       </w:r>
     </w:p>
     <w:p>
@@ -1146,21 +1010,7 @@
         <w:rPr>
           <w:lang w:val="pl-PL"/>
         </w:rPr>
-        <w:t xml:space="preserve">y J48 lub </w:t>
-      </w:r>
-      <w:proofErr w:type="spellStart"/>
-      <w:r>
-        <w:rPr>
-          <w:lang w:val="pl-PL"/>
-        </w:rPr>
-        <w:t>JRip</w:t>
-      </w:r>
-      <w:proofErr w:type="spellEnd"/>
-      <w:r>
-        <w:rPr>
-          <w:lang w:val="pl-PL"/>
-        </w:rPr>
-        <w:t xml:space="preserve"> byłyby bardziej preferowane. </w:t>
+        <w:t xml:space="preserve">y J48 lub JRip byłyby bardziej preferowane. </w:t>
       </w:r>
     </w:p>
     <w:p>

</xml_diff>